<commit_message>
Correcciones Punto de Venta
</commit_message>
<xml_diff>
--- a/Documentos/Minutas/Realsoft_ReunionAvance06-11-2018_Ver1.0.docx
+++ b/Documentos/Minutas/Realsoft_ReunionAvance06-11-2018_Ver1.0.docx
@@ -150,7 +150,7 @@
         <w:tblStyle w:val="a"/>
         <w:tblW w:w="8828" w:type="dxa"/>
         <w:jc w:val="left"/>
-        <w:tblInd w:w="-20" w:type="dxa"/>
+        <w:tblInd w:w="-29" w:type="dxa"/>
         <w:tblBorders>
           <w:top w:val="single" w:sz="8" w:space="0" w:color="5B9BD5"/>
           <w:left w:val="single" w:sz="8" w:space="0" w:color="5B9BD5"/>
@@ -161,7 +161,7 @@
         </w:tblBorders>
         <w:tblCellMar>
           <w:top w:w="0" w:type="dxa"/>
-          <w:left w:w="87" w:type="dxa"/>
+          <w:left w:w="77" w:type="dxa"/>
           <w:bottom w:w="0" w:type="dxa"/>
           <w:right w:w="108" w:type="dxa"/>
         </w:tblCellMar>
@@ -186,7 +186,7 @@
             </w:tcBorders>
             <w:shd w:fill="auto" w:val="clear"/>
             <w:tcMar>
-              <w:left w:w="87" w:type="dxa"/>
+              <w:left w:w="77" w:type="dxa"/>
             </w:tcMar>
           </w:tcPr>
           <w:p>
@@ -228,7 +228,7 @@
             </w:tcBorders>
             <w:shd w:fill="auto" w:val="clear"/>
             <w:tcMar>
-              <w:left w:w="102" w:type="dxa"/>
+              <w:left w:w="97" w:type="dxa"/>
             </w:tcMar>
           </w:tcPr>
           <w:p>
@@ -266,7 +266,7 @@
             </w:tcBorders>
             <w:shd w:fill="auto" w:val="clear"/>
             <w:tcMar>
-              <w:left w:w="87" w:type="dxa"/>
+              <w:left w:w="77" w:type="dxa"/>
             </w:tcMar>
           </w:tcPr>
           <w:p>
@@ -308,7 +308,7 @@
             </w:tcBorders>
             <w:shd w:fill="auto" w:val="clear"/>
             <w:tcMar>
-              <w:left w:w="102" w:type="dxa"/>
+              <w:left w:w="97" w:type="dxa"/>
             </w:tcMar>
           </w:tcPr>
           <w:p>
@@ -346,7 +346,7 @@
             </w:tcBorders>
             <w:shd w:fill="auto" w:val="clear"/>
             <w:tcMar>
-              <w:left w:w="87" w:type="dxa"/>
+              <w:left w:w="77" w:type="dxa"/>
             </w:tcMar>
           </w:tcPr>
           <w:p>
@@ -388,7 +388,7 @@
             </w:tcBorders>
             <w:shd w:fill="auto" w:val="clear"/>
             <w:tcMar>
-              <w:left w:w="102" w:type="dxa"/>
+              <w:left w:w="97" w:type="dxa"/>
             </w:tcMar>
           </w:tcPr>
           <w:p>
@@ -423,7 +423,7 @@
             </w:tcBorders>
             <w:shd w:fill="auto" w:val="clear"/>
             <w:tcMar>
-              <w:left w:w="87" w:type="dxa"/>
+              <w:left w:w="77" w:type="dxa"/>
             </w:tcMar>
           </w:tcPr>
           <w:p>
@@ -465,7 +465,7 @@
             </w:tcBorders>
             <w:shd w:fill="auto" w:val="clear"/>
             <w:tcMar>
-              <w:left w:w="102" w:type="dxa"/>
+              <w:left w:w="97" w:type="dxa"/>
             </w:tcMar>
           </w:tcPr>
           <w:p>
@@ -529,7 +529,7 @@
         <w:tblStyle w:val="a0"/>
         <w:tblW w:w="8835" w:type="dxa"/>
         <w:jc w:val="left"/>
-        <w:tblInd w:w="-10" w:type="dxa"/>
+        <w:tblInd w:w="-15" w:type="dxa"/>
         <w:tblBorders>
           <w:top w:val="single" w:sz="4" w:space="0" w:color="000001"/>
           <w:left w:val="single" w:sz="4" w:space="0" w:color="000001"/>
@@ -540,7 +540,7 @@
         </w:tblBorders>
         <w:tblCellMar>
           <w:top w:w="0" w:type="dxa"/>
-          <w:left w:w="98" w:type="dxa"/>
+          <w:left w:w="93" w:type="dxa"/>
           <w:bottom w:w="0" w:type="dxa"/>
           <w:right w:w="108" w:type="dxa"/>
         </w:tblCellMar>
@@ -565,7 +565,7 @@
             </w:tcBorders>
             <w:shd w:fill="auto" w:val="clear"/>
             <w:tcMar>
-              <w:left w:w="98" w:type="dxa"/>
+              <w:left w:w="93" w:type="dxa"/>
             </w:tcMar>
           </w:tcPr>
           <w:p>
@@ -604,7 +604,7 @@
             </w:tcBorders>
             <w:shd w:fill="auto" w:val="clear"/>
             <w:tcMar>
-              <w:left w:w="98" w:type="dxa"/>
+              <w:left w:w="93" w:type="dxa"/>
             </w:tcMar>
           </w:tcPr>
           <w:p>
@@ -646,7 +646,7 @@
             </w:tcBorders>
             <w:shd w:fill="auto" w:val="clear"/>
             <w:tcMar>
-              <w:left w:w="98" w:type="dxa"/>
+              <w:left w:w="93" w:type="dxa"/>
             </w:tcMar>
           </w:tcPr>
           <w:p>
@@ -678,7 +678,7 @@
             </w:tcBorders>
             <w:shd w:fill="auto" w:val="clear"/>
             <w:tcMar>
-              <w:left w:w="98" w:type="dxa"/>
+              <w:left w:w="93" w:type="dxa"/>
             </w:tcMar>
           </w:tcPr>
           <w:p>
@@ -713,7 +713,7 @@
             </w:tcBorders>
             <w:shd w:fill="auto" w:val="clear"/>
             <w:tcMar>
-              <w:left w:w="98" w:type="dxa"/>
+              <w:left w:w="93" w:type="dxa"/>
             </w:tcMar>
           </w:tcPr>
           <w:p>
@@ -745,7 +745,7 @@
             </w:tcBorders>
             <w:shd w:fill="auto" w:val="clear"/>
             <w:tcMar>
-              <w:left w:w="98" w:type="dxa"/>
+              <w:left w:w="93" w:type="dxa"/>
             </w:tcMar>
           </w:tcPr>
           <w:p>
@@ -780,7 +780,7 @@
             </w:tcBorders>
             <w:shd w:fill="auto" w:val="clear"/>
             <w:tcMar>
-              <w:left w:w="98" w:type="dxa"/>
+              <w:left w:w="93" w:type="dxa"/>
             </w:tcMar>
           </w:tcPr>
           <w:p>
@@ -812,7 +812,7 @@
             </w:tcBorders>
             <w:shd w:fill="auto" w:val="clear"/>
             <w:tcMar>
-              <w:left w:w="98" w:type="dxa"/>
+              <w:left w:w="93" w:type="dxa"/>
             </w:tcMar>
           </w:tcPr>
           <w:p>
@@ -847,7 +847,7 @@
             </w:tcBorders>
             <w:shd w:fill="auto" w:val="clear"/>
             <w:tcMar>
-              <w:left w:w="98" w:type="dxa"/>
+              <w:left w:w="93" w:type="dxa"/>
             </w:tcMar>
           </w:tcPr>
           <w:p>
@@ -879,7 +879,7 @@
             </w:tcBorders>
             <w:shd w:fill="auto" w:val="clear"/>
             <w:tcMar>
-              <w:left w:w="98" w:type="dxa"/>
+              <w:left w:w="93" w:type="dxa"/>
             </w:tcMar>
           </w:tcPr>
           <w:p>
@@ -942,7 +942,7 @@
         <w:tblStyle w:val="a1"/>
         <w:tblW w:w="9889" w:type="dxa"/>
         <w:jc w:val="left"/>
-        <w:tblInd w:w="-20" w:type="dxa"/>
+        <w:tblInd w:w="-29" w:type="dxa"/>
         <w:tblBorders>
           <w:top w:val="single" w:sz="8" w:space="0" w:color="5B9BD5"/>
           <w:left w:val="single" w:sz="8" w:space="0" w:color="5B9BD5"/>
@@ -953,7 +953,7 @@
         </w:tblBorders>
         <w:tblCellMar>
           <w:top w:w="0" w:type="dxa"/>
-          <w:left w:w="87" w:type="dxa"/>
+          <w:left w:w="77" w:type="dxa"/>
           <w:bottom w:w="0" w:type="dxa"/>
           <w:right w:w="108" w:type="dxa"/>
         </w:tblCellMar>
@@ -979,7 +979,7 @@
             </w:tcBorders>
             <w:shd w:fill="auto" w:val="clear"/>
             <w:tcMar>
-              <w:left w:w="87" w:type="dxa"/>
+              <w:left w:w="77" w:type="dxa"/>
             </w:tcMar>
           </w:tcPr>
           <w:p>
@@ -1021,7 +1021,7 @@
             </w:tcBorders>
             <w:shd w:fill="auto" w:val="clear"/>
             <w:tcMar>
-              <w:left w:w="102" w:type="dxa"/>
+              <w:left w:w="97" w:type="dxa"/>
             </w:tcMar>
           </w:tcPr>
           <w:p>
@@ -1063,7 +1063,7 @@
             </w:tcBorders>
             <w:shd w:fill="auto" w:val="clear"/>
             <w:tcMar>
-              <w:left w:w="102" w:type="dxa"/>
+              <w:left w:w="97" w:type="dxa"/>
             </w:tcMar>
           </w:tcPr>
           <w:p>
@@ -1108,7 +1108,7 @@
             </w:tcBorders>
             <w:shd w:fill="auto" w:val="clear"/>
             <w:tcMar>
-              <w:left w:w="87" w:type="dxa"/>
+              <w:left w:w="77" w:type="dxa"/>
             </w:tcMar>
           </w:tcPr>
           <w:p>
@@ -1150,7 +1150,7 @@
             </w:tcBorders>
             <w:shd w:fill="auto" w:val="clear"/>
             <w:tcMar>
-              <w:left w:w="102" w:type="dxa"/>
+              <w:left w:w="97" w:type="dxa"/>
             </w:tcMar>
           </w:tcPr>
           <w:p>
@@ -1182,7 +1182,7 @@
             </w:tcBorders>
             <w:shd w:fill="auto" w:val="clear"/>
             <w:tcMar>
-              <w:left w:w="102" w:type="dxa"/>
+              <w:left w:w="97" w:type="dxa"/>
             </w:tcMar>
           </w:tcPr>
           <w:p>
@@ -1217,7 +1217,7 @@
             </w:tcBorders>
             <w:shd w:fill="auto" w:val="clear"/>
             <w:tcMar>
-              <w:left w:w="87" w:type="dxa"/>
+              <w:left w:w="77" w:type="dxa"/>
             </w:tcMar>
           </w:tcPr>
           <w:p>
@@ -1259,7 +1259,7 @@
             </w:tcBorders>
             <w:shd w:fill="auto" w:val="clear"/>
             <w:tcMar>
-              <w:left w:w="102" w:type="dxa"/>
+              <w:left w:w="97" w:type="dxa"/>
             </w:tcMar>
           </w:tcPr>
           <w:p>
@@ -1293,7 +1293,7 @@
             </w:tcBorders>
             <w:shd w:fill="auto" w:val="clear"/>
             <w:tcMar>
-              <w:left w:w="102" w:type="dxa"/>
+              <w:left w:w="97" w:type="dxa"/>
             </w:tcMar>
           </w:tcPr>
           <w:p>
@@ -1308,7 +1308,39 @@
                 <w:sz w:val="20"/>
                 <w:szCs w:val="20"/>
               </w:rPr>
-              <w:t>Definir los inconvenientes que se prsentaron durande el desarrollo de las historias de usuario acordadas</w:t>
+              <w:t xml:space="preserve">Definir los inconvenientes que se </w:t>
+            </w:r>
+            <w:r>
+              <w:rPr>
+                <w:rFonts w:eastAsia="Arial" w:cs="Arial" w:ascii="Arial" w:hAnsi="Arial"/>
+                <w:sz w:val="20"/>
+                <w:szCs w:val="20"/>
+              </w:rPr>
+              <w:t>presentaron</w:t>
+            </w:r>
+            <w:r>
+              <w:rPr>
+                <w:rFonts w:eastAsia="Arial" w:cs="Arial" w:ascii="Arial" w:hAnsi="Arial"/>
+                <w:sz w:val="20"/>
+                <w:szCs w:val="20"/>
+              </w:rPr>
+              <w:t xml:space="preserve"> </w:t>
+            </w:r>
+            <w:r>
+              <w:rPr>
+                <w:rFonts w:eastAsia="Arial" w:cs="Arial" w:ascii="Arial" w:hAnsi="Arial"/>
+                <w:sz w:val="20"/>
+                <w:szCs w:val="20"/>
+              </w:rPr>
+              <w:t>durante</w:t>
+            </w:r>
+            <w:r>
+              <w:rPr>
+                <w:rFonts w:eastAsia="Arial" w:cs="Arial" w:ascii="Arial" w:hAnsi="Arial"/>
+                <w:sz w:val="20"/>
+                <w:szCs w:val="20"/>
+              </w:rPr>
+              <w:t xml:space="preserve"> el desarrollo de las historias de usuario acordadas</w:t>
             </w:r>
           </w:p>
         </w:tc>
@@ -1356,7 +1388,7 @@
         <w:tblStyle w:val="a2"/>
         <w:tblW w:w="8828" w:type="dxa"/>
         <w:jc w:val="left"/>
-        <w:tblInd w:w="-10" w:type="dxa"/>
+        <w:tblInd w:w="-15" w:type="dxa"/>
         <w:tblBorders>
           <w:top w:val="single" w:sz="4" w:space="0" w:color="000001"/>
           <w:left w:val="single" w:sz="4" w:space="0" w:color="000001"/>
@@ -1367,7 +1399,7 @@
         </w:tblBorders>
         <w:tblCellMar>
           <w:top w:w="0" w:type="dxa"/>
-          <w:left w:w="98" w:type="dxa"/>
+          <w:left w:w="93" w:type="dxa"/>
           <w:bottom w:w="0" w:type="dxa"/>
           <w:right w:w="108" w:type="dxa"/>
         </w:tblCellMar>
@@ -1392,7 +1424,7 @@
             </w:tcBorders>
             <w:shd w:fill="auto" w:val="clear"/>
             <w:tcMar>
-              <w:left w:w="98" w:type="dxa"/>
+              <w:left w:w="93" w:type="dxa"/>
             </w:tcMar>
           </w:tcPr>
           <w:p>
@@ -1431,7 +1463,7 @@
             </w:tcBorders>
             <w:shd w:fill="auto" w:val="clear"/>
             <w:tcMar>
-              <w:left w:w="98" w:type="dxa"/>
+              <w:left w:w="93" w:type="dxa"/>
             </w:tcMar>
           </w:tcPr>
           <w:p>
@@ -1473,7 +1505,7 @@
             </w:tcBorders>
             <w:shd w:fill="auto" w:val="clear"/>
             <w:tcMar>
-              <w:left w:w="98" w:type="dxa"/>
+              <w:left w:w="93" w:type="dxa"/>
             </w:tcMar>
           </w:tcPr>
           <w:p>
@@ -1514,7 +1546,7 @@
             </w:tcBorders>
             <w:shd w:fill="auto" w:val="clear"/>
             <w:tcMar>
-              <w:left w:w="98" w:type="dxa"/>
+              <w:left w:w="93" w:type="dxa"/>
             </w:tcMar>
           </w:tcPr>
           <w:p>
@@ -1586,7 +1618,7 @@
         <w:tblStyle w:val="a3"/>
         <w:tblW w:w="8828" w:type="dxa"/>
         <w:jc w:val="left"/>
-        <w:tblInd w:w="-20" w:type="dxa"/>
+        <w:tblInd w:w="-29" w:type="dxa"/>
         <w:tblBorders>
           <w:top w:val="single" w:sz="8" w:space="0" w:color="5B9BD5"/>
           <w:left w:val="single" w:sz="8" w:space="0" w:color="5B9BD5"/>
@@ -1597,7 +1629,7 @@
         </w:tblBorders>
         <w:tblCellMar>
           <w:top w:w="0" w:type="dxa"/>
-          <w:left w:w="87" w:type="dxa"/>
+          <w:left w:w="77" w:type="dxa"/>
           <w:bottom w:w="0" w:type="dxa"/>
           <w:right w:w="108" w:type="dxa"/>
         </w:tblCellMar>
@@ -1623,7 +1655,7 @@
             </w:tcBorders>
             <w:shd w:fill="auto" w:val="clear"/>
             <w:tcMar>
-              <w:left w:w="87" w:type="dxa"/>
+              <w:left w:w="77" w:type="dxa"/>
             </w:tcMar>
           </w:tcPr>
           <w:p>
@@ -1665,7 +1697,7 @@
             </w:tcBorders>
             <w:shd w:fill="auto" w:val="clear"/>
             <w:tcMar>
-              <w:left w:w="102" w:type="dxa"/>
+              <w:left w:w="97" w:type="dxa"/>
             </w:tcMar>
           </w:tcPr>
           <w:p>
@@ -1707,7 +1739,7 @@
             </w:tcBorders>
             <w:shd w:fill="auto" w:val="clear"/>
             <w:tcMar>
-              <w:left w:w="102" w:type="dxa"/>
+              <w:left w:w="97" w:type="dxa"/>
             </w:tcMar>
           </w:tcPr>
           <w:p>
@@ -1752,7 +1784,7 @@
             </w:tcBorders>
             <w:shd w:fill="auto" w:val="clear"/>
             <w:tcMar>
-              <w:left w:w="87" w:type="dxa"/>
+              <w:left w:w="77" w:type="dxa"/>
             </w:tcMar>
           </w:tcPr>
           <w:p>
@@ -1794,7 +1826,7 @@
             </w:tcBorders>
             <w:shd w:fill="auto" w:val="clear"/>
             <w:tcMar>
-              <w:left w:w="102" w:type="dxa"/>
+              <w:left w:w="97" w:type="dxa"/>
             </w:tcMar>
           </w:tcPr>
           <w:p>
@@ -1832,7 +1864,7 @@
             </w:tcBorders>
             <w:shd w:fill="auto" w:val="clear"/>
             <w:tcMar>
-              <w:left w:w="102" w:type="dxa"/>
+              <w:left w:w="97" w:type="dxa"/>
             </w:tcMar>
           </w:tcPr>
           <w:p>
@@ -1873,7 +1905,7 @@
             </w:tcBorders>
             <w:shd w:fill="auto" w:val="clear"/>
             <w:tcMar>
-              <w:left w:w="87" w:type="dxa"/>
+              <w:left w:w="77" w:type="dxa"/>
             </w:tcMar>
           </w:tcPr>
           <w:p>
@@ -1915,7 +1947,7 @@
             </w:tcBorders>
             <w:shd w:fill="auto" w:val="clear"/>
             <w:tcMar>
-              <w:left w:w="102" w:type="dxa"/>
+              <w:left w:w="97" w:type="dxa"/>
             </w:tcMar>
           </w:tcPr>
           <w:p>
@@ -1953,7 +1985,7 @@
             </w:tcBorders>
             <w:shd w:fill="auto" w:val="clear"/>
             <w:tcMar>
-              <w:left w:w="102" w:type="dxa"/>
+              <w:left w:w="97" w:type="dxa"/>
             </w:tcMar>
           </w:tcPr>
           <w:p>
@@ -2022,7 +2054,7 @@
         <w:tblStyle w:val="a4"/>
         <w:tblW w:w="8828" w:type="dxa"/>
         <w:jc w:val="left"/>
-        <w:tblInd w:w="-20" w:type="dxa"/>
+        <w:tblInd w:w="-29" w:type="dxa"/>
         <w:tblBorders>
           <w:top w:val="single" w:sz="8" w:space="0" w:color="5B9BD5"/>
           <w:left w:val="single" w:sz="8" w:space="0" w:color="5B9BD5"/>
@@ -2033,24 +2065,24 @@
         </w:tblBorders>
         <w:tblCellMar>
           <w:top w:w="0" w:type="dxa"/>
-          <w:left w:w="87" w:type="dxa"/>
+          <w:left w:w="77" w:type="dxa"/>
           <w:bottom w:w="0" w:type="dxa"/>
           <w:right w:w="108" w:type="dxa"/>
         </w:tblCellMar>
         <w:tblLook w:firstRow="0" w:noVBand="1" w:lastRow="0" w:firstColumn="0" w:lastColumn="0" w:noHBand="0" w:val="0400"/>
       </w:tblPr>
       <w:tblGrid>
-        <w:gridCol w:w="1462"/>
+        <w:gridCol w:w="1461"/>
         <w:gridCol w:w="2546"/>
         <w:gridCol w:w="1943"/>
         <w:gridCol w:w="1461"/>
-        <w:gridCol w:w="1416"/>
+        <w:gridCol w:w="1417"/>
       </w:tblGrid>
       <w:tr>
         <w:trPr/>
         <w:tc>
           <w:tcPr>
-            <w:tcW w:w="1462" w:type="dxa"/>
+            <w:tcW w:w="1461" w:type="dxa"/>
             <w:tcBorders>
               <w:top w:val="single" w:sz="8" w:space="0" w:color="5B9BD5"/>
               <w:left w:val="single" w:sz="8" w:space="0" w:color="5B9BD5"/>
@@ -2061,7 +2093,7 @@
             </w:tcBorders>
             <w:shd w:fill="auto" w:val="clear"/>
             <w:tcMar>
-              <w:left w:w="87" w:type="dxa"/>
+              <w:left w:w="77" w:type="dxa"/>
             </w:tcMar>
           </w:tcPr>
           <w:p>
@@ -2103,7 +2135,7 @@
             </w:tcBorders>
             <w:shd w:fill="auto" w:val="clear"/>
             <w:tcMar>
-              <w:left w:w="102" w:type="dxa"/>
+              <w:left w:w="97" w:type="dxa"/>
             </w:tcMar>
           </w:tcPr>
           <w:p>
@@ -2145,7 +2177,7 @@
             </w:tcBorders>
             <w:shd w:fill="auto" w:val="clear"/>
             <w:tcMar>
-              <w:left w:w="102" w:type="dxa"/>
+              <w:left w:w="97" w:type="dxa"/>
             </w:tcMar>
           </w:tcPr>
           <w:p>
@@ -2187,7 +2219,7 @@
             </w:tcBorders>
             <w:shd w:fill="auto" w:val="clear"/>
             <w:tcMar>
-              <w:left w:w="102" w:type="dxa"/>
+              <w:left w:w="97" w:type="dxa"/>
             </w:tcMar>
           </w:tcPr>
           <w:p>
@@ -2218,7 +2250,7 @@
         </w:tc>
         <w:tc>
           <w:tcPr>
-            <w:tcW w:w="1416" w:type="dxa"/>
+            <w:tcW w:w="1417" w:type="dxa"/>
             <w:tcBorders>
               <w:top w:val="single" w:sz="8" w:space="0" w:color="5B9BD5"/>
               <w:left w:val="single" w:sz="4" w:space="0" w:color="000001"/>
@@ -2229,7 +2261,7 @@
             </w:tcBorders>
             <w:shd w:fill="auto" w:val="clear"/>
             <w:tcMar>
-              <w:left w:w="102" w:type="dxa"/>
+              <w:left w:w="97" w:type="dxa"/>
             </w:tcMar>
           </w:tcPr>
           <w:p>
@@ -2263,7 +2295,7 @@
         <w:trPr/>
         <w:tc>
           <w:tcPr>
-            <w:tcW w:w="1462" w:type="dxa"/>
+            <w:tcW w:w="1461" w:type="dxa"/>
             <w:tcBorders>
               <w:top w:val="single" w:sz="4" w:space="0" w:color="000001"/>
               <w:left w:val="single" w:sz="8" w:space="0" w:color="5B9BD5"/>
@@ -2274,7 +2306,7 @@
             </w:tcBorders>
             <w:shd w:fill="auto" w:val="clear"/>
             <w:tcMar>
-              <w:left w:w="87" w:type="dxa"/>
+              <w:left w:w="77" w:type="dxa"/>
             </w:tcMar>
           </w:tcPr>
           <w:p>
@@ -2316,7 +2348,7 @@
             </w:tcBorders>
             <w:shd w:fill="auto" w:val="clear"/>
             <w:tcMar>
-              <w:left w:w="102" w:type="dxa"/>
+              <w:left w:w="97" w:type="dxa"/>
             </w:tcMar>
           </w:tcPr>
           <w:p>
@@ -2354,7 +2386,7 @@
             </w:tcBorders>
             <w:shd w:fill="auto" w:val="clear"/>
             <w:tcMar>
-              <w:left w:w="102" w:type="dxa"/>
+              <w:left w:w="97" w:type="dxa"/>
             </w:tcMar>
           </w:tcPr>
           <w:p>
@@ -2392,7 +2424,7 @@
             </w:tcBorders>
             <w:shd w:fill="auto" w:val="clear"/>
             <w:tcMar>
-              <w:left w:w="102" w:type="dxa"/>
+              <w:left w:w="97" w:type="dxa"/>
             </w:tcMar>
           </w:tcPr>
           <w:p>
@@ -2419,7 +2451,7 @@
         </w:tc>
         <w:tc>
           <w:tcPr>
-            <w:tcW w:w="1416" w:type="dxa"/>
+            <w:tcW w:w="1417" w:type="dxa"/>
             <w:tcBorders>
               <w:top w:val="single" w:sz="4" w:space="0" w:color="000001"/>
               <w:left w:val="single" w:sz="4" w:space="0" w:color="000001"/>
@@ -2430,7 +2462,7 @@
             </w:tcBorders>
             <w:shd w:fill="auto" w:val="clear"/>
             <w:tcMar>
-              <w:left w:w="102" w:type="dxa"/>
+              <w:left w:w="97" w:type="dxa"/>
             </w:tcMar>
           </w:tcPr>
           <w:p>
@@ -2460,7 +2492,7 @@
         <w:trPr/>
         <w:tc>
           <w:tcPr>
-            <w:tcW w:w="1462" w:type="dxa"/>
+            <w:tcW w:w="1461" w:type="dxa"/>
             <w:tcBorders>
               <w:top w:val="single" w:sz="4" w:space="0" w:color="000001"/>
               <w:left w:val="single" w:sz="8" w:space="0" w:color="5B9BD5"/>
@@ -2471,7 +2503,7 @@
             </w:tcBorders>
             <w:shd w:fill="auto" w:val="clear"/>
             <w:tcMar>
-              <w:left w:w="87" w:type="dxa"/>
+              <w:left w:w="77" w:type="dxa"/>
             </w:tcMar>
           </w:tcPr>
           <w:p>
@@ -2513,7 +2545,7 @@
             </w:tcBorders>
             <w:shd w:fill="auto" w:val="clear"/>
             <w:tcMar>
-              <w:left w:w="102" w:type="dxa"/>
+              <w:left w:w="97" w:type="dxa"/>
             </w:tcMar>
           </w:tcPr>
           <w:p>
@@ -2551,7 +2583,7 @@
             </w:tcBorders>
             <w:shd w:fill="auto" w:val="clear"/>
             <w:tcMar>
-              <w:left w:w="102" w:type="dxa"/>
+              <w:left w:w="97" w:type="dxa"/>
             </w:tcMar>
           </w:tcPr>
           <w:p>
@@ -2589,7 +2621,7 @@
             </w:tcBorders>
             <w:shd w:fill="auto" w:val="clear"/>
             <w:tcMar>
-              <w:left w:w="102" w:type="dxa"/>
+              <w:left w:w="97" w:type="dxa"/>
             </w:tcMar>
           </w:tcPr>
           <w:p>
@@ -2616,7 +2648,7 @@
         </w:tc>
         <w:tc>
           <w:tcPr>
-            <w:tcW w:w="1416" w:type="dxa"/>
+            <w:tcW w:w="1417" w:type="dxa"/>
             <w:tcBorders>
               <w:top w:val="single" w:sz="4" w:space="0" w:color="000001"/>
               <w:left w:val="single" w:sz="4" w:space="0" w:color="000001"/>
@@ -2627,7 +2659,7 @@
             </w:tcBorders>
             <w:shd w:fill="auto" w:val="clear"/>
             <w:tcMar>
-              <w:left w:w="102" w:type="dxa"/>
+              <w:left w:w="97" w:type="dxa"/>
             </w:tcMar>
           </w:tcPr>
           <w:p>
@@ -2696,7 +2728,7 @@
         <w:tblStyle w:val="a5"/>
         <w:tblW w:w="8828" w:type="dxa"/>
         <w:jc w:val="left"/>
-        <w:tblInd w:w="-20" w:type="dxa"/>
+        <w:tblInd w:w="-29" w:type="dxa"/>
         <w:tblBorders>
           <w:top w:val="single" w:sz="8" w:space="0" w:color="5B9BD5"/>
           <w:left w:val="single" w:sz="8" w:space="0" w:color="5B9BD5"/>
@@ -2707,7 +2739,7 @@
         </w:tblBorders>
         <w:tblCellMar>
           <w:top w:w="0" w:type="dxa"/>
-          <w:left w:w="87" w:type="dxa"/>
+          <w:left w:w="77" w:type="dxa"/>
           <w:bottom w:w="0" w:type="dxa"/>
           <w:right w:w="108" w:type="dxa"/>
         </w:tblCellMar>
@@ -2733,7 +2765,7 @@
             </w:tcBorders>
             <w:shd w:fill="auto" w:val="clear"/>
             <w:tcMar>
-              <w:left w:w="87" w:type="dxa"/>
+              <w:left w:w="77" w:type="dxa"/>
             </w:tcMar>
           </w:tcPr>
           <w:p>
@@ -2775,7 +2807,7 @@
             </w:tcBorders>
             <w:shd w:fill="auto" w:val="clear"/>
             <w:tcMar>
-              <w:left w:w="102" w:type="dxa"/>
+              <w:left w:w="97" w:type="dxa"/>
             </w:tcMar>
           </w:tcPr>
           <w:p>
@@ -2817,7 +2849,7 @@
             </w:tcBorders>
             <w:shd w:fill="auto" w:val="clear"/>
             <w:tcMar>
-              <w:left w:w="102" w:type="dxa"/>
+              <w:left w:w="97" w:type="dxa"/>
             </w:tcMar>
           </w:tcPr>
           <w:p>
@@ -2862,7 +2894,7 @@
             </w:tcBorders>
             <w:shd w:fill="auto" w:val="clear"/>
             <w:tcMar>
-              <w:left w:w="87" w:type="dxa"/>
+              <w:left w:w="77" w:type="dxa"/>
             </w:tcMar>
           </w:tcPr>
           <w:p>
@@ -2904,7 +2936,7 @@
             </w:tcBorders>
             <w:shd w:fill="auto" w:val="clear"/>
             <w:tcMar>
-              <w:left w:w="102" w:type="dxa"/>
+              <w:left w:w="97" w:type="dxa"/>
             </w:tcMar>
           </w:tcPr>
           <w:p>
@@ -2936,7 +2968,7 @@
             </w:tcBorders>
             <w:shd w:fill="auto" w:val="clear"/>
             <w:tcMar>
-              <w:left w:w="102" w:type="dxa"/>
+              <w:left w:w="97" w:type="dxa"/>
             </w:tcMar>
           </w:tcPr>
           <w:p>
@@ -2971,7 +3003,7 @@
             </w:tcBorders>
             <w:shd w:fill="auto" w:val="clear"/>
             <w:tcMar>
-              <w:left w:w="87" w:type="dxa"/>
+              <w:left w:w="77" w:type="dxa"/>
             </w:tcMar>
           </w:tcPr>
           <w:p>
@@ -3013,7 +3045,7 @@
             </w:tcBorders>
             <w:shd w:fill="auto" w:val="clear"/>
             <w:tcMar>
-              <w:left w:w="102" w:type="dxa"/>
+              <w:left w:w="97" w:type="dxa"/>
             </w:tcMar>
           </w:tcPr>
           <w:p>
@@ -3045,7 +3077,7 @@
             </w:tcBorders>
             <w:shd w:fill="auto" w:val="clear"/>
             <w:tcMar>
-              <w:left w:w="102" w:type="dxa"/>
+              <w:left w:w="97" w:type="dxa"/>
             </w:tcMar>
           </w:tcPr>
           <w:p>
@@ -3108,7 +3140,7 @@
         <w:tblStyle w:val="a6"/>
         <w:tblW w:w="8828" w:type="dxa"/>
         <w:jc w:val="left"/>
-        <w:tblInd w:w="-20" w:type="dxa"/>
+        <w:tblInd w:w="-29" w:type="dxa"/>
         <w:tblBorders>
           <w:top w:val="single" w:sz="8" w:space="0" w:color="5B9BD5"/>
           <w:left w:val="single" w:sz="8" w:space="0" w:color="5B9BD5"/>
@@ -3119,7 +3151,7 @@
         </w:tblBorders>
         <w:tblCellMar>
           <w:top w:w="0" w:type="dxa"/>
-          <w:left w:w="87" w:type="dxa"/>
+          <w:left w:w="77" w:type="dxa"/>
           <w:bottom w:w="0" w:type="dxa"/>
           <w:right w:w="108" w:type="dxa"/>
         </w:tblCellMar>
@@ -3145,7 +3177,7 @@
             </w:tcBorders>
             <w:shd w:fill="auto" w:val="clear"/>
             <w:tcMar>
-              <w:left w:w="87" w:type="dxa"/>
+              <w:left w:w="77" w:type="dxa"/>
             </w:tcMar>
           </w:tcPr>
           <w:p>
@@ -3187,7 +3219,7 @@
             </w:tcBorders>
             <w:shd w:fill="auto" w:val="clear"/>
             <w:tcMar>
-              <w:left w:w="102" w:type="dxa"/>
+              <w:left w:w="97" w:type="dxa"/>
             </w:tcMar>
           </w:tcPr>
           <w:p>
@@ -3229,7 +3261,7 @@
             </w:tcBorders>
             <w:shd w:fill="auto" w:val="clear"/>
             <w:tcMar>
-              <w:left w:w="102" w:type="dxa"/>
+              <w:left w:w="97" w:type="dxa"/>
             </w:tcMar>
           </w:tcPr>
           <w:p>
@@ -3274,7 +3306,7 @@
             </w:tcBorders>
             <w:shd w:fill="auto" w:val="clear"/>
             <w:tcMar>
-              <w:left w:w="87" w:type="dxa"/>
+              <w:left w:w="77" w:type="dxa"/>
             </w:tcMar>
           </w:tcPr>
           <w:p>
@@ -3306,7 +3338,7 @@
             </w:tcBorders>
             <w:shd w:fill="auto" w:val="clear"/>
             <w:tcMar>
-              <w:left w:w="102" w:type="dxa"/>
+              <w:left w:w="97" w:type="dxa"/>
             </w:tcMar>
           </w:tcPr>
           <w:p>
@@ -3321,23 +3353,7 @@
                 <w:sz w:val="20"/>
                 <w:szCs w:val="20"/>
               </w:rPr>
-              <w:t>13/1</w:t>
-            </w:r>
-            <w:r>
-              <w:rPr>
-                <w:rFonts w:eastAsia="Arial" w:cs="Arial" w:ascii="Arial" w:hAnsi="Arial"/>
-                <w:sz w:val="20"/>
-                <w:szCs w:val="20"/>
-              </w:rPr>
-              <w:t>1</w:t>
-            </w:r>
-            <w:r>
-              <w:rPr>
-                <w:rFonts w:eastAsia="Arial" w:cs="Arial" w:ascii="Arial" w:hAnsi="Arial"/>
-                <w:sz w:val="20"/>
-                <w:szCs w:val="20"/>
-              </w:rPr>
-              <w:t>/2018</w:t>
+              <w:t>13/11/2018</w:t>
             </w:r>
           </w:p>
         </w:tc>
@@ -3354,7 +3370,7 @@
             </w:tcBorders>
             <w:shd w:fill="auto" w:val="clear"/>
             <w:tcMar>
-              <w:left w:w="102" w:type="dxa"/>
+              <w:left w:w="97" w:type="dxa"/>
             </w:tcMar>
           </w:tcPr>
           <w:p>
@@ -3421,7 +3437,7 @@
         <w:tblStyle w:val="a7"/>
         <w:tblW w:w="5885" w:type="dxa"/>
         <w:jc w:val="left"/>
-        <w:tblInd w:w="-20" w:type="dxa"/>
+        <w:tblInd w:w="-29" w:type="dxa"/>
         <w:tblBorders>
           <w:top w:val="single" w:sz="8" w:space="0" w:color="5B9BD5"/>
           <w:left w:val="single" w:sz="8" w:space="0" w:color="5B9BD5"/>
@@ -3432,7 +3448,7 @@
         </w:tblBorders>
         <w:tblCellMar>
           <w:top w:w="0" w:type="dxa"/>
-          <w:left w:w="87" w:type="dxa"/>
+          <w:left w:w="77" w:type="dxa"/>
           <w:bottom w:w="0" w:type="dxa"/>
           <w:right w:w="108" w:type="dxa"/>
         </w:tblCellMar>
@@ -3457,7 +3473,7 @@
             </w:tcBorders>
             <w:shd w:fill="auto" w:val="clear"/>
             <w:tcMar>
-              <w:left w:w="87" w:type="dxa"/>
+              <w:left w:w="77" w:type="dxa"/>
             </w:tcMar>
           </w:tcPr>
           <w:p>
@@ -3499,7 +3515,7 @@
             </w:tcBorders>
             <w:shd w:fill="auto" w:val="clear"/>
             <w:tcMar>
-              <w:left w:w="102" w:type="dxa"/>
+              <w:left w:w="97" w:type="dxa"/>
             </w:tcMar>
           </w:tcPr>
           <w:p>
@@ -3544,7 +3560,7 @@
             </w:tcBorders>
             <w:shd w:fill="auto" w:val="clear"/>
             <w:tcMar>
-              <w:left w:w="87" w:type="dxa"/>
+              <w:left w:w="77" w:type="dxa"/>
             </w:tcMar>
           </w:tcPr>
           <w:p>
@@ -3576,7 +3592,7 @@
             </w:tcBorders>
             <w:shd w:fill="auto" w:val="clear"/>
             <w:tcMar>
-              <w:left w:w="102" w:type="dxa"/>
+              <w:left w:w="97" w:type="dxa"/>
             </w:tcMar>
           </w:tcPr>
           <w:p>
@@ -3617,7 +3633,7 @@
             </w:tcBorders>
             <w:shd w:fill="auto" w:val="clear"/>
             <w:tcMar>
-              <w:left w:w="87" w:type="dxa"/>
+              <w:left w:w="77" w:type="dxa"/>
             </w:tcMar>
           </w:tcPr>
           <w:p>
@@ -3649,7 +3665,7 @@
             </w:tcBorders>
             <w:shd w:fill="auto" w:val="clear"/>
             <w:tcMar>
-              <w:left w:w="102" w:type="dxa"/>
+              <w:left w:w="97" w:type="dxa"/>
             </w:tcMar>
           </w:tcPr>
           <w:p>
@@ -3690,7 +3706,7 @@
             </w:tcBorders>
             <w:shd w:fill="auto" w:val="clear"/>
             <w:tcMar>
-              <w:left w:w="87" w:type="dxa"/>
+              <w:left w:w="77" w:type="dxa"/>
             </w:tcMar>
           </w:tcPr>
           <w:p>
@@ -3722,7 +3738,7 @@
             </w:tcBorders>
             <w:shd w:fill="auto" w:val="clear"/>
             <w:tcMar>
-              <w:left w:w="102" w:type="dxa"/>
+              <w:left w:w="97" w:type="dxa"/>
             </w:tcMar>
           </w:tcPr>
           <w:p>
@@ -3763,7 +3779,7 @@
             </w:tcBorders>
             <w:shd w:fill="auto" w:val="clear"/>
             <w:tcMar>
-              <w:left w:w="87" w:type="dxa"/>
+              <w:left w:w="77" w:type="dxa"/>
             </w:tcMar>
           </w:tcPr>
           <w:p>
@@ -3799,7 +3815,7 @@
             </w:tcBorders>
             <w:shd w:fill="auto" w:val="clear"/>
             <w:tcMar>
-              <w:left w:w="102" w:type="dxa"/>
+              <w:left w:w="97" w:type="dxa"/>
             </w:tcMar>
           </w:tcPr>
           <w:p>

</xml_diff>